<commit_message>
Fin de la documentation
</commit_message>
<xml_diff>
--- a/Documentation.docx
+++ b/Documentation.docx
@@ -20,6 +20,7 @@
       </w:r>
     </w:p>
     <w:p/>
+    <w:p/>
     <w:p>
       <w:pPr>
         <w:pStyle w:val="Titre2"/>
@@ -82,24 +83,13 @@
     <w:p/>
     <w:p>
       <w:r>
-        <w:t>Tous les ports</w:t>
-      </w:r>
-      <w:r>
-        <w:t xml:space="preserve"> sont </w:t>
-      </w:r>
-      <w:proofErr w:type="gramStart"/>
-      <w:r>
-        <w:t>relié</w:t>
-      </w:r>
-      <w:proofErr w:type="gramEnd"/>
-      <w:r>
-        <w:t xml:space="preserve"> au Groun</w:t>
-      </w:r>
-      <w:r>
-        <w:t>d</w:t>
-      </w:r>
-      <w:r>
-        <w:t>.</w:t>
+        <w:t xml:space="preserve">Tous les ports sont </w:t>
+      </w:r>
+      <w:r>
+        <w:t>reliés</w:t>
+      </w:r>
+      <w:r>
+        <w:t xml:space="preserve"> au Ground.</w:t>
       </w:r>
     </w:p>
     <w:p/>
@@ -113,26 +103,147 @@
     </w:p>
     <w:p/>
     <w:p>
-      <w:pPr>
-        <w:pStyle w:val="Titre2"/>
-      </w:pPr>
-      <w:r>
-        <w:t>Conclusion</w:t>
-      </w:r>
-    </w:p>
-    <w:p/>
-    <w:p>
-      <w:r>
-        <w:t>Tous les objectifs du cahier des charges ont été atteint.</w:t>
-      </w:r>
-    </w:p>
-    <w:p/>
-    <w:p>
-      <w:r>
-        <w:t>Améliorations possibles :</w:t>
+      <w:r>
+        <w:t>Ma stratégie été</w:t>
+      </w:r>
+      <w:r>
+        <w:t> :</w:t>
+      </w:r>
+    </w:p>
+    <w:p>
+      <w:pPr>
+        <w:pStyle w:val="Paragraphedeliste"/>
+        <w:numPr>
+          <w:ilvl w:val="0"/>
+          <w:numId w:val="3"/>
+        </w:numPr>
+      </w:pPr>
+      <w:r>
+        <w:t>C</w:t>
+      </w:r>
+      <w:r>
+        <w:t>ommencé par prendre connaissance du schéma électrique.</w:t>
+      </w:r>
+    </w:p>
+    <w:p>
+      <w:pPr>
+        <w:pStyle w:val="Paragraphedeliste"/>
+        <w:numPr>
+          <w:ilvl w:val="0"/>
+          <w:numId w:val="3"/>
+        </w:numPr>
+      </w:pPr>
+      <w:r>
+        <w:t>Faire le montage.</w:t>
+      </w:r>
+    </w:p>
+    <w:p>
+      <w:pPr>
+        <w:pStyle w:val="Paragraphedeliste"/>
+        <w:numPr>
+          <w:ilvl w:val="0"/>
+          <w:numId w:val="3"/>
+        </w:numPr>
+      </w:pPr>
+      <w:r>
+        <w:t>Prendre connaissance du cahier des charge.</w:t>
+      </w:r>
+    </w:p>
+    <w:p>
+      <w:pPr>
+        <w:pStyle w:val="Paragraphedeliste"/>
+        <w:numPr>
+          <w:ilvl w:val="0"/>
+          <w:numId w:val="3"/>
+        </w:numPr>
+      </w:pPr>
+      <w:r>
+        <w:t xml:space="preserve">Créer un diagramme de flux. </w:t>
+      </w:r>
+    </w:p>
+    <w:p>
+      <w:pPr>
+        <w:pStyle w:val="Paragraphedeliste"/>
+        <w:numPr>
+          <w:ilvl w:val="0"/>
+          <w:numId w:val="3"/>
+        </w:numPr>
+      </w:pPr>
+      <w:r>
+        <w:t>Retranscrire le diagramme en code.</w:t>
+      </w:r>
+    </w:p>
+    <w:p>
+      <w:pPr>
+        <w:pStyle w:val="Paragraphedeliste"/>
+        <w:numPr>
+          <w:ilvl w:val="0"/>
+          <w:numId w:val="3"/>
+        </w:numPr>
+      </w:pPr>
+      <w:r>
+        <w:t>Débugger les éventuels problèmes.</w:t>
+      </w:r>
+    </w:p>
+    <w:p>
+      <w:pPr>
+        <w:pStyle w:val="Paragraphedeliste"/>
+        <w:numPr>
+          <w:ilvl w:val="0"/>
+          <w:numId w:val="3"/>
+        </w:numPr>
+      </w:pPr>
+      <w:r>
+        <w:t>Corriger le diagramme.</w:t>
+      </w:r>
+    </w:p>
+    <w:p>
+      <w:pPr>
+        <w:pStyle w:val="Paragraphedeliste"/>
+        <w:numPr>
+          <w:ilvl w:val="0"/>
+          <w:numId w:val="3"/>
+        </w:numPr>
+      </w:pPr>
+      <w:r>
+        <w:t>Rédiger la documentation.</w:t>
       </w:r>
       <w:bookmarkStart w:id="0" w:name="_GoBack"/>
       <w:bookmarkEnd w:id="0"/>
+    </w:p>
+    <w:p>
+      <w:pPr>
+        <w:rPr>
+          <w:rFonts w:asciiTheme="majorHAnsi" w:eastAsiaTheme="majorEastAsia" w:hAnsiTheme="majorHAnsi" w:cstheme="majorBidi"/>
+          <w:color w:val="2F5496" w:themeColor="accent1" w:themeShade="BF"/>
+          <w:sz w:val="26"/>
+          <w:szCs w:val="26"/>
+        </w:rPr>
+      </w:pPr>
+      <w:r>
+        <w:br w:type="page"/>
+      </w:r>
+    </w:p>
+    <w:p>
+      <w:pPr>
+        <w:pStyle w:val="Titre2"/>
+      </w:pPr>
+      <w:r>
+        <w:lastRenderedPageBreak/>
+        <w:t>Conclusion</w:t>
+      </w:r>
+    </w:p>
+    <w:p/>
+    <w:p>
+      <w:r>
+        <w:t>Tous les objectifs du cahier des charges ont été atteint.</w:t>
+      </w:r>
+    </w:p>
+    <w:p/>
+    <w:p>
+      <w:r>
+        <w:t>Améliorations possibles :</w:t>
+      </w:r>
     </w:p>
     <w:p>
       <w:pPr>
@@ -225,6 +336,7 @@
         <w:docPartUnique/>
       </w:docPartObj>
     </w:sdtPr>
+    <w:sdtEndPr/>
     <w:sdtContent>
       <w:sdt>
         <w:sdtPr>
@@ -234,6 +346,7 @@
             <w:docPartUnique/>
           </w:docPartObj>
         </w:sdtPr>
+        <w:sdtEndPr/>
         <w:sdtContent>
           <w:p>
             <w:pPr>
@@ -400,8 +513,6 @@
     </w:r>
     <w:r>
       <w:tab/>
-    </w:r>
-    <w:r>
       <w:t>Christopher Pardo</w:t>
     </w:r>
   </w:p>
@@ -411,6 +522,92 @@
 <file path=word/numbering.xml><?xml version="1.0" encoding="utf-8"?>
 <w:numbering xmlns:wpc="http://schemas.microsoft.com/office/word/2010/wordprocessingCanvas" xmlns:cx="http://schemas.microsoft.com/office/drawing/2014/chartex" xmlns:cx1="http://schemas.microsoft.com/office/drawing/2015/9/8/chartex" xmlns:cx2="http://schemas.microsoft.com/office/drawing/2015/10/21/chartex" xmlns:cx3="http://schemas.microsoft.com/office/drawing/2016/5/9/chartex" xmlns:cx4="http://schemas.microsoft.com/office/drawing/2016/5/10/chartex" xmlns:cx5="http://schemas.microsoft.com/office/drawing/2016/5/11/chartex" xmlns:cx6="http://schemas.microsoft.com/office/drawing/2016/5/12/chartex" xmlns:cx7="http://schemas.microsoft.com/office/drawing/2016/5/13/chartex" xmlns:cx8="http://schemas.microsoft.com/office/drawing/2016/5/14/chartex" xmlns:mc="http://schemas.openxmlformats.org/markup-compatibility/2006" xmlns:aink="http://schemas.microsoft.com/office/drawing/2016/ink" xmlns:am3d="http://schemas.microsoft.com/office/drawing/2017/model3d" xmlns:o="urn:schemas-microsoft-com:office:office" xmlns:r="http://schemas.openxmlformats.org/officeDocument/2006/relationships" xmlns:m="http://schemas.openxmlformats.org/officeDocument/2006/math" xmlns:v="urn:schemas-microsoft-com:vml" xmlns:wp14="http://schemas.microsoft.com/office/word/2010/wordprocessingDrawing" xmlns:wp="http://schemas.openxmlformats.org/drawingml/2006/wordprocessingDrawing" xmlns:w10="urn:schemas-microsoft-com:office:word" xmlns:w="http://schemas.openxmlformats.org/wordprocessingml/2006/main" xmlns:w14="http://schemas.microsoft.com/office/word/2010/wordml" xmlns:w15="http://schemas.microsoft.com/office/word/2012/wordml" xmlns:w16cid="http://schemas.microsoft.com/office/word/2016/wordml/cid" xmlns:w16se="http://schemas.microsoft.com/office/word/2015/wordml/symex" xmlns:wpg="http://schemas.microsoft.com/office/word/2010/wordprocessingGroup" xmlns:wpi="http://schemas.microsoft.com/office/word/2010/wordprocessingInk" xmlns:wne="http://schemas.microsoft.com/office/word/2006/wordml" xmlns:wps="http://schemas.microsoft.com/office/word/2010/wordprocessingShape" mc:Ignorable="w14 w15 w16se w16cid wp14">
   <w:abstractNum w:abstractNumId="0" w15:restartNumberingAfterBreak="0">
+    <w:nsid w:val="0580269E"/>
+    <w:multiLevelType w:val="hybridMultilevel"/>
+    <w:tmpl w:val="B530A54C"/>
+    <w:lvl w:ilvl="0" w:tplc="100C000F">
+      <w:start w:val="1"/>
+      <w:numFmt w:val="decimal"/>
+      <w:lvlText w:val="%1."/>
+      <w:lvlJc w:val="left"/>
+      <w:pPr>
+        <w:ind w:left="720" w:hanging="360"/>
+      </w:pPr>
+    </w:lvl>
+    <w:lvl w:ilvl="1" w:tplc="100C0019" w:tentative="1">
+      <w:start w:val="1"/>
+      <w:numFmt w:val="lowerLetter"/>
+      <w:lvlText w:val="%2."/>
+      <w:lvlJc w:val="left"/>
+      <w:pPr>
+        <w:ind w:left="1440" w:hanging="360"/>
+      </w:pPr>
+    </w:lvl>
+    <w:lvl w:ilvl="2" w:tplc="100C001B" w:tentative="1">
+      <w:start w:val="1"/>
+      <w:numFmt w:val="lowerRoman"/>
+      <w:lvlText w:val="%3."/>
+      <w:lvlJc w:val="right"/>
+      <w:pPr>
+        <w:ind w:left="2160" w:hanging="180"/>
+      </w:pPr>
+    </w:lvl>
+    <w:lvl w:ilvl="3" w:tplc="100C000F" w:tentative="1">
+      <w:start w:val="1"/>
+      <w:numFmt w:val="decimal"/>
+      <w:lvlText w:val="%4."/>
+      <w:lvlJc w:val="left"/>
+      <w:pPr>
+        <w:ind w:left="2880" w:hanging="360"/>
+      </w:pPr>
+    </w:lvl>
+    <w:lvl w:ilvl="4" w:tplc="100C0019" w:tentative="1">
+      <w:start w:val="1"/>
+      <w:numFmt w:val="lowerLetter"/>
+      <w:lvlText w:val="%5."/>
+      <w:lvlJc w:val="left"/>
+      <w:pPr>
+        <w:ind w:left="3600" w:hanging="360"/>
+      </w:pPr>
+    </w:lvl>
+    <w:lvl w:ilvl="5" w:tplc="100C001B" w:tentative="1">
+      <w:start w:val="1"/>
+      <w:numFmt w:val="lowerRoman"/>
+      <w:lvlText w:val="%6."/>
+      <w:lvlJc w:val="right"/>
+      <w:pPr>
+        <w:ind w:left="4320" w:hanging="180"/>
+      </w:pPr>
+    </w:lvl>
+    <w:lvl w:ilvl="6" w:tplc="100C000F" w:tentative="1">
+      <w:start w:val="1"/>
+      <w:numFmt w:val="decimal"/>
+      <w:lvlText w:val="%7."/>
+      <w:lvlJc w:val="left"/>
+      <w:pPr>
+        <w:ind w:left="5040" w:hanging="360"/>
+      </w:pPr>
+    </w:lvl>
+    <w:lvl w:ilvl="7" w:tplc="100C0019" w:tentative="1">
+      <w:start w:val="1"/>
+      <w:numFmt w:val="lowerLetter"/>
+      <w:lvlText w:val="%8."/>
+      <w:lvlJc w:val="left"/>
+      <w:pPr>
+        <w:ind w:left="5760" w:hanging="360"/>
+      </w:pPr>
+    </w:lvl>
+    <w:lvl w:ilvl="8" w:tplc="100C001B" w:tentative="1">
+      <w:start w:val="1"/>
+      <w:numFmt w:val="lowerRoman"/>
+      <w:lvlText w:val="%9."/>
+      <w:lvlJc w:val="right"/>
+      <w:pPr>
+        <w:ind w:left="6480" w:hanging="180"/>
+      </w:pPr>
+    </w:lvl>
+  </w:abstractNum>
+  <w:abstractNum w:abstractNumId="1" w15:restartNumberingAfterBreak="0">
     <w:nsid w:val="2AF544C2"/>
     <w:multiLevelType w:val="hybridMultilevel"/>
     <w:tmpl w:val="2A4C0844"/>
@@ -523,7 +720,7 @@
       </w:rPr>
     </w:lvl>
   </w:abstractNum>
-  <w:abstractNum w:abstractNumId="1" w15:restartNumberingAfterBreak="0">
+  <w:abstractNum w:abstractNumId="2" w15:restartNumberingAfterBreak="0">
     <w:nsid w:val="5C613E34"/>
     <w:multiLevelType w:val="hybridMultilevel"/>
     <w:tmpl w:val="2864E6C0"/>
@@ -637,9 +834,12 @@
     </w:lvl>
   </w:abstractNum>
   <w:num w:numId="1">
+    <w:abstractNumId w:val="2"/>
+  </w:num>
+  <w:num w:numId="2">
     <w:abstractNumId w:val="1"/>
   </w:num>
-  <w:num w:numId="2">
+  <w:num w:numId="3">
     <w:abstractNumId w:val="0"/>
   </w:num>
 </w:numbering>

</xml_diff>